<commit_message>
moving to train some candidates for ensembles
</commit_message>
<xml_diff>
--- a/deep-to-ensemble/analysis_and_candidates.docx
+++ b/deep-to-ensemble/analysis_and_candidates.docx
@@ -7,10 +7,7 @@
         <w:pStyle w:val="Heading1"/>
       </w:pPr>
       <w:r>
-        <w:t>PART I</w:t>
-      </w:r>
-      <w:r>
-        <w:t>: Analysis on Single Non</w:t>
+        <w:t>PART I: Analysis on Single Non</w:t>
       </w:r>
       <w:r>
         <w:t>-</w:t>
@@ -40,7 +37,7 @@
           <w:noProof/>
         </w:rPr>
         <w:drawing>
-          <wp:inline distT="0" distB="0" distL="0" distR="0">
+          <wp:inline distT="0" distB="0" distL="0" distR="0" wp14:anchorId="5A22CFCD" wp14:editId="048AC5C4">
             <wp:extent cx="5943600" cy="3308350"/>
             <wp:effectExtent l="0" t="0" r="0" b="6350"/>
             <wp:docPr id="2" name="Picture 2" descr="A close up of a map&#10;&#10;Description automatically generated"/>
@@ -92,7 +89,7 @@
           <w:noProof/>
         </w:rPr>
         <w:drawing>
-          <wp:inline distT="0" distB="0" distL="0" distR="0">
+          <wp:inline distT="0" distB="0" distL="0" distR="0" wp14:anchorId="5AD19EF5" wp14:editId="36CC0408">
             <wp:extent cx="5943600" cy="3308350"/>
             <wp:effectExtent l="0" t="0" r="0" b="6350"/>
             <wp:docPr id="3" name="Picture 3" descr="A screenshot of a cell phone&#10;&#10;Description automatically generated"/>
@@ -209,7 +206,7 @@
           <w:noProof/>
         </w:rPr>
         <w:drawing>
-          <wp:inline distT="0" distB="0" distL="0" distR="0">
+          <wp:inline distT="0" distB="0" distL="0" distR="0" wp14:anchorId="4BC37761" wp14:editId="24C7A13A">
             <wp:extent cx="5943600" cy="3703955"/>
             <wp:effectExtent l="0" t="0" r="0" b="4445"/>
             <wp:docPr id="5" name="Picture 5" descr="A close up of a logo&#10;&#10;Description automatically generated"/>
@@ -283,7 +280,7 @@
           <w:noProof/>
         </w:rPr>
         <w:drawing>
-          <wp:inline distT="0" distB="0" distL="0" distR="0">
+          <wp:inline distT="0" distB="0" distL="0" distR="0" wp14:anchorId="1980F182" wp14:editId="02BDCDFD">
             <wp:extent cx="5522976" cy="3074221"/>
             <wp:effectExtent l="0" t="0" r="1905" b="0"/>
             <wp:docPr id="4" name="Picture 4" descr="A close up of a logo&#10;&#10;Description automatically generated"/>
@@ -339,9 +336,9 @@
         </w:rPr>
         <w:lastRenderedPageBreak/>
         <w:drawing>
-          <wp:inline distT="0" distB="0" distL="0" distR="0">
-            <wp:extent cx="5943600" cy="3308350"/>
-            <wp:effectExtent l="0" t="0" r="0" b="6350"/>
+          <wp:inline distT="0" distB="0" distL="0" distR="0" wp14:anchorId="46941A82" wp14:editId="18744749">
+            <wp:extent cx="5943600" cy="3584643"/>
+            <wp:effectExtent l="0" t="0" r="0" b="0"/>
             <wp:docPr id="6" name="Picture 6" descr="A screenshot of a cell phone&#10;&#10;Description automatically generated"/>
             <wp:cNvGraphicFramePr>
               <a:graphicFrameLocks xmlns:a="http://schemas.openxmlformats.org/drawingml/2006/main" noChangeAspect="1"/>
@@ -368,7 +365,7 @@
                   <pic:spPr>
                     <a:xfrm>
                       <a:off x="0" y="0"/>
-                      <a:ext cx="5943600" cy="3308350"/>
+                      <a:ext cx="5963068" cy="3596384"/>
                     </a:xfrm>
                     <a:prstGeom prst="rect">
                       <a:avLst/>
@@ -398,7 +395,7 @@
           <w:noProof/>
         </w:rPr>
         <w:drawing>
-          <wp:inline distT="0" distB="0" distL="0" distR="0">
+          <wp:inline distT="0" distB="0" distL="0" distR="0" wp14:anchorId="689F0E97" wp14:editId="38FFB6FC">
             <wp:extent cx="5943600" cy="3308350"/>
             <wp:effectExtent l="0" t="0" r="0" b="6350"/>
             <wp:docPr id="7" name="Picture 7" descr="A close up of text on a white background&#10;&#10;Description automatically generated"/>
@@ -439,6 +436,8 @@
           </wp:inline>
         </w:drawing>
       </w:r>
+      <w:bookmarkStart w:id="0" w:name="_GoBack"/>
+      <w:bookmarkEnd w:id="0"/>
     </w:p>
     <w:p>
       <w:pPr>
@@ -485,7 +484,15 @@
     </w:p>
     <w:p>
       <w:r>
-        <w:t>Run deep_to_ensemble:</w:t>
+        <w:t xml:space="preserve">Run </w:t>
+      </w:r>
+      <w:proofErr w:type="spellStart"/>
+      <w:r>
+        <w:t>deep_to_ensemble</w:t>
+      </w:r>
+      <w:proofErr w:type="spellEnd"/>
+      <w:r>
+        <w:t>:</w:t>
       </w:r>
     </w:p>
     <w:p>
@@ -494,7 +501,7 @@
           <w:noProof/>
         </w:rPr>
         <w:drawing>
-          <wp:inline distT="0" distB="0" distL="0" distR="0">
+          <wp:inline distT="0" distB="0" distL="0" distR="0" wp14:anchorId="451BAC40" wp14:editId="51ABF0C2">
             <wp:extent cx="5943600" cy="5851525"/>
             <wp:effectExtent l="0" t="0" r="0" b="3175"/>
             <wp:docPr id="1" name="Picture 1"/>
@@ -934,8 +941,6 @@
       <w:r>
         <w:t>However, we need to discuss if L=32 and M=64 is a good starting point.</w:t>
       </w:r>
-      <w:bookmarkStart w:id="0" w:name="_GoBack"/>
-      <w:bookmarkEnd w:id="0"/>
     </w:p>
     <w:sectPr>
       <w:pgSz w:w="12240" w:h="15840"/>
@@ -1196,6 +1201,7 @@
     <w:lsdException w:name="HTML Sample" w:semiHidden="1" w:unhideWhenUsed="1"/>
     <w:lsdException w:name="HTML Typewriter" w:semiHidden="1" w:unhideWhenUsed="1"/>
     <w:lsdException w:name="HTML Variable" w:semiHidden="1" w:unhideWhenUsed="1"/>
+    <w:lsdException w:name="Normal Table" w:semiHidden="1" w:unhideWhenUsed="1"/>
     <w:lsdException w:name="annotation subject" w:semiHidden="1" w:unhideWhenUsed="1"/>
     <w:lsdException w:name="No List" w:semiHidden="1" w:unhideWhenUsed="1"/>
     <w:lsdException w:name="Outline List 1" w:semiHidden="1" w:unhideWhenUsed="1"/>
@@ -1242,8 +1248,10 @@
     <w:lsdException w:name="Table Subtle 2" w:semiHidden="1" w:unhideWhenUsed="1"/>
     <w:lsdException w:name="Table Web 1" w:semiHidden="1" w:unhideWhenUsed="1"/>
     <w:lsdException w:name="Table Web 2" w:semiHidden="1" w:unhideWhenUsed="1"/>
+    <w:lsdException w:name="Table Web 3" w:semiHidden="1" w:unhideWhenUsed="1"/>
     <w:lsdException w:name="Balloon Text" w:semiHidden="1" w:unhideWhenUsed="1"/>
     <w:lsdException w:name="Table Grid" w:uiPriority="39"/>
+    <w:lsdException w:name="Table Theme" w:semiHidden="1" w:unhideWhenUsed="1"/>
     <w:lsdException w:name="Placeholder Text" w:semiHidden="1"/>
     <w:lsdException w:name="No Spacing" w:uiPriority="1" w:qFormat="1"/>
     <w:lsdException w:name="Light Shading" w:uiPriority="60"/>
@@ -1552,6 +1560,7 @@
   <w:style w:type="character" w:default="1" w:styleId="DefaultParagraphFont">
     <w:name w:val="Default Paragraph Font"/>
     <w:uiPriority w:val="1"/>
+    <w:semiHidden/>
     <w:unhideWhenUsed/>
   </w:style>
   <w:style w:type="table" w:default="1" w:styleId="TableNormal">

</xml_diff>